<commit_message>
Adding minor changes to notes
</commit_message>
<xml_diff>
--- a/Chapter 5 - Review of Effect Size Benchmark Papers.docx
+++ b/Chapter 5 - Review of Effect Size Benchmark Papers.docx
@@ -1828,7 +1828,7 @@
               <w:rPr>
                 <w:vertAlign w:val="superscript"/>
               </w:rPr>
-              <w:t>b</w:t>
+              <w:t>a</w:t>
             </w:r>
           </w:p>
         </w:tc>
@@ -1888,7 +1888,7 @@
               <w:rPr>
                 <w:i/>
               </w:rPr>
-              <w:t>f</w:t>
+              <w:t>F</w:t>
             </w:r>
           </w:p>
         </w:tc>
@@ -2055,7 +2055,7 @@
                 <w:rFonts w:eastAsiaTheme="minorEastAsia"/>
                 <w:vertAlign w:val="superscript"/>
               </w:rPr>
-              <w:t>a</w:t>
+              <w:t>b</w:t>
             </w:r>
           </w:p>
         </w:tc>
@@ -2174,23 +2174,101 @@
     </w:tbl>
     <w:p>
       <w:pPr>
-        <w:rPr>
-          <w:rFonts w:ascii="Calibri" w:hAnsi="Calibri" w:cs="Calibri"/>
+        <w:ind w:firstLine="0"/>
+        <w:rPr>
+          <w:rFonts w:ascii="Calibri" w:eastAsia="Calibri" w:hAnsi="Calibri" w:cs="Calibri"/>
           <w:sz w:val="24"/>
           <w:szCs w:val="24"/>
         </w:rPr>
       </w:pPr>
       <w:r>
         <w:rPr>
-          <w:rFonts w:ascii="Calibri" w:hAnsi="Calibri" w:cs="Calibri"/>
-          <w:sz w:val="24"/>
-          <w:szCs w:val="24"/>
-        </w:rPr>
-        <w:t xml:space="preserve">Notes: </w:t>
-      </w:r>
-      <w:r>
-        <w:rPr>
-          <w:rFonts w:ascii="Calibri" w:hAnsi="Calibri" w:cs="Calibri"/>
+          <w:rFonts w:ascii="Calibri" w:eastAsia="Calibri" w:hAnsi="Calibri" w:cs="Calibri"/>
+          <w:sz w:val="24"/>
+          <w:szCs w:val="24"/>
+        </w:rPr>
+        <w:t xml:space="preserve">Notes: Cohen (1962) used slightly different estimates for small and large benchmarks (e.g., </w:t>
+      </w:r>
+      <w:proofErr w:type="spellStart"/>
+      <w:r>
+        <w:rPr>
+          <w:rFonts w:ascii="Calibri" w:eastAsia="Calibri" w:hAnsi="Calibri" w:cs="Calibri"/>
+          <w:sz w:val="24"/>
+          <w:szCs w:val="24"/>
+        </w:rPr>
+        <w:t xml:space="preserve">for </w:t>
+      </w:r>
+      <w:r>
+        <w:rPr>
+          <w:rFonts w:ascii="Calibri" w:eastAsia="Calibri" w:hAnsi="Calibri" w:cs="Calibri"/>
+          <w:i/>
+          <w:sz w:val="24"/>
+          <w:szCs w:val="24"/>
+        </w:rPr>
+        <w:t>t</w:t>
+      </w:r>
+      <w:proofErr w:type="spellEnd"/>
+      <w:r>
+        <w:rPr>
+          <w:rFonts w:ascii="Calibri" w:eastAsia="Calibri" w:hAnsi="Calibri" w:cs="Calibri"/>
+          <w:sz w:val="24"/>
+          <w:szCs w:val="24"/>
+        </w:rPr>
+        <w:t xml:space="preserve"> tests for mean differences small was a </w:t>
+      </w:r>
+      <w:r>
+        <w:rPr>
+          <w:rFonts w:ascii="Calibri" w:eastAsia="Calibri" w:hAnsi="Calibri" w:cs="Calibri"/>
+          <w:i/>
+          <w:sz w:val="24"/>
+          <w:szCs w:val="24"/>
+        </w:rPr>
+        <w:t>d</w:t>
+      </w:r>
+      <w:r>
+        <w:rPr>
+          <w:rFonts w:ascii="Calibri" w:eastAsia="Calibri" w:hAnsi="Calibri" w:cs="Calibri"/>
+          <w:sz w:val="24"/>
+          <w:szCs w:val="24"/>
+        </w:rPr>
+        <w:t xml:space="preserve"> of .25 and large a </w:t>
+      </w:r>
+      <w:r>
+        <w:rPr>
+          <w:rFonts w:ascii="Calibri" w:eastAsia="Calibri" w:hAnsi="Calibri" w:cs="Calibri"/>
+          <w:i/>
+          <w:sz w:val="24"/>
+          <w:szCs w:val="24"/>
+        </w:rPr>
+        <w:t>d</w:t>
+      </w:r>
+      <w:r>
+        <w:rPr>
+          <w:rFonts w:ascii="Calibri" w:eastAsia="Calibri" w:hAnsi="Calibri" w:cs="Calibri"/>
+          <w:sz w:val="24"/>
+          <w:szCs w:val="24"/>
+        </w:rPr>
+        <w:t xml:space="preserve"> of 1) although the medium benchmarks h</w:t>
+      </w:r>
+      <w:r>
+        <w:rPr>
+          <w:rFonts w:ascii="Calibri" w:eastAsia="Calibri" w:hAnsi="Calibri" w:cs="Calibri"/>
+          <w:sz w:val="24"/>
+          <w:szCs w:val="24"/>
+        </w:rPr>
+        <w:t>ave</w:t>
+      </w:r>
+      <w:r>
+        <w:rPr>
+          <w:rFonts w:ascii="Calibri" w:eastAsia="Calibri" w:hAnsi="Calibri" w:cs="Calibri"/>
+          <w:sz w:val="24"/>
+          <w:szCs w:val="24"/>
+        </w:rPr>
+        <w:t xml:space="preserve"> remained the same. </w:t>
+      </w:r>
+      <w:r>
+        <w:rPr>
+          <w:rFonts w:ascii="Calibri" w:eastAsia="Calibri" w:hAnsi="Calibri" w:cs="Calibri"/>
           <w:sz w:val="24"/>
           <w:szCs w:val="24"/>
           <w:vertAlign w:val="superscript"/>
@@ -2199,7 +2277,33 @@
       </w:r>
       <w:r>
         <w:rPr>
-          <w:rFonts w:ascii="Calibri" w:hAnsi="Calibri" w:cs="Calibri"/>
+          <w:rFonts w:ascii="Calibri" w:eastAsia="Calibri" w:hAnsi="Calibri" w:cs="Calibri"/>
+          <w:sz w:val="24"/>
+          <w:szCs w:val="24"/>
+        </w:rPr>
+        <w:t xml:space="preserve"> Converted from Cohen’s benchmarks for </w:t>
+      </w:r>
+      <w:r>
+        <w:rPr>
+          <w:rFonts w:ascii="Calibri" w:eastAsia="Calibri" w:hAnsi="Calibri" w:cs="Calibri"/>
+          <w:i/>
+          <w:sz w:val="24"/>
+          <w:szCs w:val="24"/>
+        </w:rPr>
+        <w:t>w.</w:t>
+      </w:r>
+      <w:r>
+        <w:rPr>
+          <w:rFonts w:ascii="Calibri" w:eastAsia="Calibri" w:hAnsi="Calibri" w:cs="Calibri"/>
+          <w:sz w:val="24"/>
+          <w:szCs w:val="24"/>
+          <w:vertAlign w:val="superscript"/>
+        </w:rPr>
+        <w:t xml:space="preserve"> b</w:t>
+      </w:r>
+      <w:r>
+        <w:rPr>
+          <w:rFonts w:ascii="Calibri" w:eastAsia="Calibri" w:hAnsi="Calibri" w:cs="Calibri"/>
           <w:sz w:val="24"/>
           <w:szCs w:val="24"/>
         </w:rPr>
@@ -2207,7 +2311,7 @@
       </w:r>
       <w:r>
         <w:rPr>
-          <w:rFonts w:ascii="Calibri" w:hAnsi="Calibri" w:cs="Calibri"/>
+          <w:rFonts w:ascii="Calibri" w:eastAsia="Calibri" w:hAnsi="Calibri" w:cs="Calibri"/>
           <w:i/>
           <w:sz w:val="24"/>
           <w:szCs w:val="24"/>
@@ -2216,97 +2320,11 @@
       </w:r>
       <w:r>
         <w:rPr>
-          <w:rFonts w:ascii="Calibri" w:hAnsi="Calibri" w:cs="Calibri"/>
-          <w:sz w:val="24"/>
-          <w:szCs w:val="24"/>
-        </w:rPr>
-        <w:t xml:space="preserve">. Converted from Cohen’s benchmarks for </w:t>
-      </w:r>
-      <w:r>
-        <w:rPr>
-          <w:rFonts w:ascii="Calibri" w:hAnsi="Calibri" w:cs="Calibri"/>
-          <w:i/>
-          <w:sz w:val="24"/>
-          <w:szCs w:val="24"/>
-        </w:rPr>
-        <w:t xml:space="preserve">w </w:t>
-      </w:r>
-      <w:r>
-        <w:rPr>
-          <w:rStyle w:val="CommentReference"/>
-          <w:rFonts w:ascii="Calibri" w:hAnsi="Calibri" w:cs="Calibri"/>
-          <w:sz w:val="24"/>
-          <w:szCs w:val="24"/>
-        </w:rPr>
-        <w:t xml:space="preserve">Cohen (1962) used slightly different estimates for small and large benchmarks (e.g., </w:t>
-      </w:r>
-      <w:proofErr w:type="spellStart"/>
-      <w:r>
-        <w:rPr>
-          <w:rStyle w:val="CommentReference"/>
-          <w:rFonts w:ascii="Calibri" w:hAnsi="Calibri" w:cs="Calibri"/>
-          <w:sz w:val="24"/>
-          <w:szCs w:val="24"/>
-        </w:rPr>
-        <w:t xml:space="preserve">for </w:t>
-      </w:r>
-      <w:r>
-        <w:rPr>
-          <w:rStyle w:val="CommentReference"/>
-          <w:rFonts w:ascii="Calibri" w:hAnsi="Calibri" w:cs="Calibri"/>
-          <w:i/>
-          <w:sz w:val="24"/>
-          <w:szCs w:val="24"/>
-        </w:rPr>
-        <w:t>t</w:t>
-      </w:r>
-      <w:proofErr w:type="spellEnd"/>
-      <w:r>
-        <w:rPr>
-          <w:rStyle w:val="CommentReference"/>
-          <w:rFonts w:ascii="Calibri" w:hAnsi="Calibri" w:cs="Calibri"/>
-          <w:sz w:val="24"/>
-          <w:szCs w:val="24"/>
-        </w:rPr>
-        <w:t xml:space="preserve"> tests for mean differences small was a </w:t>
-      </w:r>
-      <w:r>
-        <w:rPr>
-          <w:rStyle w:val="CommentReference"/>
-          <w:rFonts w:ascii="Calibri" w:hAnsi="Calibri" w:cs="Calibri"/>
-          <w:i/>
-          <w:sz w:val="24"/>
-          <w:szCs w:val="24"/>
-        </w:rPr>
-        <w:t>d</w:t>
-      </w:r>
-      <w:r>
-        <w:rPr>
-          <w:rStyle w:val="CommentReference"/>
-          <w:rFonts w:ascii="Calibri" w:hAnsi="Calibri" w:cs="Calibri"/>
-          <w:sz w:val="24"/>
-          <w:szCs w:val="24"/>
-        </w:rPr>
-        <w:t xml:space="preserve"> of .25 and large a </w:t>
-      </w:r>
-      <w:r>
-        <w:rPr>
-          <w:rStyle w:val="CommentReference"/>
-          <w:rFonts w:ascii="Calibri" w:hAnsi="Calibri" w:cs="Calibri"/>
-          <w:i/>
-          <w:sz w:val="24"/>
-          <w:szCs w:val="24"/>
-        </w:rPr>
-        <w:t>d</w:t>
-      </w:r>
-      <w:r>
-        <w:rPr>
-          <w:rStyle w:val="CommentReference"/>
-          <w:rFonts w:ascii="Calibri" w:hAnsi="Calibri" w:cs="Calibri"/>
-          <w:sz w:val="24"/>
-          <w:szCs w:val="24"/>
-        </w:rPr>
-        <w:t xml:space="preserve"> of 1) although the medium benchmarks has remained the same.</w:t>
+          <w:rFonts w:ascii="Calibri" w:eastAsia="Calibri" w:hAnsi="Calibri" w:cs="Calibri"/>
+          <w:sz w:val="24"/>
+          <w:szCs w:val="24"/>
+        </w:rPr>
+        <w:t xml:space="preserve">. </w:t>
       </w:r>
     </w:p>
     <w:p>
@@ -2733,13 +2751,8 @@
         <w:t>Analysis</w:t>
       </w:r>
       <w:r>
-        <w:t xml:space="preserve"> and data </w:t>
-      </w:r>
-      <w:bookmarkStart w:id="1" w:name="_GoBack"/>
-      <w:r>
-        <w:t xml:space="preserve">presentation </w:t>
-      </w:r>
-      <w:bookmarkEnd w:id="1"/>
+        <w:t xml:space="preserve"> and data presentation </w:t>
+      </w:r>
     </w:p>
     <w:p>
       <w:pPr>
@@ -3510,7 +3523,17 @@
           <w:sz w:val="24"/>
           <w:szCs w:val="24"/>
         </w:rPr>
-        <w:t xml:space="preserve">effect size benchmarks for mean differences in repeated measures designs (also called Cohen’s d, supplementary materials [d] for a detailed description of this estimator). For a visual depiction of the proportion overlap at each of Cohen’s benchmarks, see Figure </w:t>
+        <w:t>effect size benchmarks for mean differences in repeated measures designs (also called Cohen’s d, supplementary materials [d] for a detailed description of this estimator). For a visual depiction of the pr</w:t>
+      </w:r>
+      <w:bookmarkStart w:id="1" w:name="_GoBack"/>
+      <w:bookmarkEnd w:id="1"/>
+      <w:r>
+        <w:rPr>
+          <w:rFonts w:ascii="Calibri" w:hAnsi="Calibri" w:cs="Calibri"/>
+          <w:sz w:val="24"/>
+          <w:szCs w:val="24"/>
+        </w:rPr>
+        <w:t xml:space="preserve">oportion overlap at each of Cohen’s benchmarks, see Figure </w:t>
       </w:r>
       <w:r>
         <w:rPr>
@@ -41907,10 +41930,7 @@
         <w:t xml:space="preserve"> </w:t>
       </w:r>
       <w:r>
-        <w:t xml:space="preserve">Following Albers and </w:t>
-      </w:r>
-      <w:r>
-        <w:t xml:space="preserve">Lakens (2018) </w:t>
+        <w:t xml:space="preserve">Following Albers and Lakens (2018) </w:t>
       </w:r>
       <w:r>
         <w:t xml:space="preserve">here I do not use the hat notation </w:t>
@@ -41944,10 +41964,7 @@
         <w:t>Olejnik</w:t>
       </w:r>
       <w:r>
-        <w:t xml:space="preserve"> and </w:t>
-      </w:r>
-      <w:r>
-        <w:t xml:space="preserve">Algina, 2003, which has been removed for clarity here. </w:t>
+        <w:t xml:space="preserve"> and Algina, 2003, which has been removed for clarity here. </w:t>
       </w:r>
     </w:p>
   </w:footnote>
@@ -43395,7 +43412,7 @@
 </file>
 
 <file path=customXml/itemProps1.xml><?xml version="1.0" encoding="utf-8"?>
-<ds:datastoreItem xmlns:ds="http://schemas.openxmlformats.org/officeDocument/2006/customXml" ds:itemID="{76F2FE8D-06AD-4875-BAD1-950F8850EA93}">
+<ds:datastoreItem xmlns:ds="http://schemas.openxmlformats.org/officeDocument/2006/customXml" ds:itemID="{04B2D66A-5EAB-4D23-B26F-C5C2EF71946E}">
   <ds:schemaRefs>
     <ds:schemaRef ds:uri="http://schemas.openxmlformats.org/officeDocument/2006/bibliography"/>
   </ds:schemaRefs>

</xml_diff>